<commit_message>
Hoan thanh giao dien
</commit_message>
<xml_diff>
--- a/Class&Table.docx
+++ b/Class&Table.docx
@@ -59,6 +59,21 @@
           <w:rFonts w:hint="default"/>
           <w:lang w:val="en-US"/>
         </w:rPr>
+        <w:t>-NgSinh</w:t>
+      </w:r>
+    </w:p>
+    <w:p>
+      <w:pPr>
+        <w:rPr>
+          <w:rFonts w:hint="default"/>
+          <w:lang w:val="en-US"/>
+        </w:rPr>
+      </w:pPr>
+      <w:r>
+        <w:rPr>
+          <w:rFonts w:hint="default"/>
+          <w:lang w:val="en-US"/>
+        </w:rPr>
         <w:t>-GioiTinh</w:t>
       </w:r>
     </w:p>
@@ -134,7 +149,7 @@
           <w:rFonts w:hint="default"/>
           <w:lang w:val="en-US"/>
         </w:rPr>
-        <w:t>-MaChucVu (Khóa ngoại)</w:t>
+        <w:t>-TenChucVu (Khóa ngoại)</w:t>
       </w:r>
     </w:p>
     <w:p>
@@ -564,40 +579,123 @@
           <w:rFonts w:hint="default"/>
           <w:lang w:val="en-US"/>
         </w:rPr>
-        <w:t>-HeSoLuo</w:t>
+        <w:t>-HeSoLuong (khóa ngoại)</w:t>
+      </w:r>
+    </w:p>
+    <w:p>
+      <w:pPr>
+        <w:rPr>
+          <w:rFonts w:hint="default"/>
+          <w:lang w:val="en-US"/>
+        </w:rPr>
+      </w:pPr>
+      <w:r>
+        <w:rPr>
+          <w:rFonts w:hint="default"/>
+          <w:lang w:val="en-US"/>
+        </w:rPr>
+        <w:t>-Luong</w:t>
+      </w:r>
+    </w:p>
+    <w:p>
+      <w:pPr>
+        <w:rPr>
+          <w:rFonts w:hint="default"/>
+          <w:lang w:val="en-US"/>
+        </w:rPr>
+      </w:pPr>
+    </w:p>
+    <w:p>
+      <w:pPr>
+        <w:rPr>
+          <w:rFonts w:hint="default"/>
+          <w:lang w:val="en-US"/>
+        </w:rPr>
+      </w:pPr>
+      <w:r>
+        <w:rPr>
+          <w:rFonts w:hint="default"/>
+          <w:lang w:val="en-US"/>
+        </w:rPr>
+        <w:t>Thân Nhân</w:t>
+      </w:r>
+    </w:p>
+    <w:p>
+      <w:pPr>
+        <w:rPr>
+          <w:rFonts w:hint="default"/>
+          <w:lang w:val="en-US"/>
+        </w:rPr>
+      </w:pPr>
+      <w:r>
+        <w:rPr>
+          <w:rFonts w:hint="default"/>
+          <w:lang w:val="en-US"/>
+        </w:rPr>
+        <w:t>-MaNV</w:t>
+      </w:r>
+    </w:p>
+    <w:p>
+      <w:pPr>
+        <w:rPr>
+          <w:rFonts w:hint="default"/>
+          <w:lang w:val="en-US"/>
+        </w:rPr>
+      </w:pPr>
+      <w:r>
+        <w:rPr>
+          <w:rFonts w:hint="default"/>
+          <w:lang w:val="en-US"/>
+        </w:rPr>
+        <w:t>-TenNV</w:t>
+      </w:r>
+    </w:p>
+    <w:p>
+      <w:pPr>
+        <w:rPr>
+          <w:rFonts w:hint="default"/>
+          <w:lang w:val="en-US"/>
+        </w:rPr>
+      </w:pPr>
+      <w:r>
+        <w:rPr>
+          <w:rFonts w:hint="default"/>
+          <w:lang w:val="en-US"/>
+        </w:rPr>
+        <w:t>-TenThanNhan</w:t>
+      </w:r>
+    </w:p>
+    <w:p>
+      <w:pPr>
+        <w:rPr>
+          <w:rFonts w:hint="default"/>
+          <w:lang w:val="en-US"/>
+        </w:rPr>
+      </w:pPr>
+      <w:r>
+        <w:rPr>
+          <w:rFonts w:hint="default"/>
+          <w:lang w:val="en-US"/>
+        </w:rPr>
+        <w:t>-QuanHe</w:t>
+      </w:r>
+    </w:p>
+    <w:p>
+      <w:pPr>
+        <w:rPr>
+          <w:rFonts w:hint="default"/>
+          <w:lang w:val="en-US"/>
+        </w:rPr>
+      </w:pPr>
+      <w:r>
+        <w:rPr>
+          <w:rFonts w:hint="default"/>
+          <w:lang w:val="en-US"/>
+        </w:rPr>
+        <w:t>Khóa chính(TenThanNhan,MaNV)</w:t>
       </w:r>
       <w:bookmarkStart w:id="0" w:name="_GoBack"/>
       <w:bookmarkEnd w:id="0"/>
-      <w:r>
-        <w:rPr>
-          <w:rFonts w:hint="default"/>
-          <w:lang w:val="en-US"/>
-        </w:rPr>
-        <w:t>ng (khóa ngoại)</w:t>
-      </w:r>
-    </w:p>
-    <w:p>
-      <w:pPr>
-        <w:rPr>
-          <w:rFonts w:hint="default"/>
-          <w:lang w:val="en-US"/>
-        </w:rPr>
-      </w:pPr>
-      <w:r>
-        <w:rPr>
-          <w:rFonts w:hint="default"/>
-          <w:lang w:val="en-US"/>
-        </w:rPr>
-        <w:t>-Luong</w:t>
-      </w:r>
-    </w:p>
-    <w:p>
-      <w:pPr>
-        <w:rPr>
-          <w:rFonts w:hint="default"/>
-          <w:lang w:val="en-US"/>
-        </w:rPr>
-      </w:pPr>
     </w:p>
     <w:p>
       <w:pPr>

</xml_diff>

<commit_message>
Add classHoSoNV, classChucVu.Test Mapping to SQL
</commit_message>
<xml_diff>
--- a/Class&Table.docx
+++ b/Class&Table.docx
@@ -187,22 +187,22 @@
           <w:rFonts w:hint="default"/>
           <w:lang w:val="en-US"/>
         </w:rPr>
-        <w:t>-MaChucVu (khóa chính)</w:t>
-      </w:r>
-    </w:p>
-    <w:p>
-      <w:pPr>
-        <w:rPr>
-          <w:rFonts w:hint="default"/>
-          <w:lang w:val="en-US"/>
-        </w:rPr>
-      </w:pPr>
-      <w:r>
-        <w:rPr>
-          <w:rFonts w:hint="default"/>
-          <w:lang w:val="en-US"/>
-        </w:rPr>
-        <w:t>-TenChucVu</w:t>
+        <w:t xml:space="preserve">-MaChucVu </w:t>
+      </w:r>
+    </w:p>
+    <w:p>
+      <w:pPr>
+        <w:rPr>
+          <w:rFonts w:hint="default"/>
+          <w:lang w:val="en-US"/>
+        </w:rPr>
+      </w:pPr>
+      <w:r>
+        <w:rPr>
+          <w:rFonts w:hint="default"/>
+          <w:lang w:val="en-US"/>
+        </w:rPr>
+        <w:t>-TenChucVu (khóa chính)</w:t>
       </w:r>
     </w:p>
     <w:p>
@@ -579,123 +579,123 @@
           <w:rFonts w:hint="default"/>
           <w:lang w:val="en-US"/>
         </w:rPr>
-        <w:t>-HeSoLuong (khóa ngoại)</w:t>
-      </w:r>
-    </w:p>
-    <w:p>
-      <w:pPr>
-        <w:rPr>
-          <w:rFonts w:hint="default"/>
-          <w:lang w:val="en-US"/>
-        </w:rPr>
-      </w:pPr>
-      <w:r>
-        <w:rPr>
-          <w:rFonts w:hint="default"/>
-          <w:lang w:val="en-US"/>
-        </w:rPr>
-        <w:t>-Luong</w:t>
-      </w:r>
-    </w:p>
-    <w:p>
-      <w:pPr>
-        <w:rPr>
-          <w:rFonts w:hint="default"/>
-          <w:lang w:val="en-US"/>
-        </w:rPr>
-      </w:pPr>
-    </w:p>
-    <w:p>
-      <w:pPr>
-        <w:rPr>
-          <w:rFonts w:hint="default"/>
-          <w:lang w:val="en-US"/>
-        </w:rPr>
-      </w:pPr>
-      <w:r>
-        <w:rPr>
-          <w:rFonts w:hint="default"/>
-          <w:lang w:val="en-US"/>
-        </w:rPr>
-        <w:t>Thân Nhân</w:t>
-      </w:r>
-    </w:p>
-    <w:p>
-      <w:pPr>
-        <w:rPr>
-          <w:rFonts w:hint="default"/>
-          <w:lang w:val="en-US"/>
-        </w:rPr>
-      </w:pPr>
-      <w:r>
-        <w:rPr>
-          <w:rFonts w:hint="default"/>
-          <w:lang w:val="en-US"/>
-        </w:rPr>
-        <w:t>-MaNV</w:t>
-      </w:r>
-    </w:p>
-    <w:p>
-      <w:pPr>
-        <w:rPr>
-          <w:rFonts w:hint="default"/>
-          <w:lang w:val="en-US"/>
-        </w:rPr>
-      </w:pPr>
-      <w:r>
-        <w:rPr>
-          <w:rFonts w:hint="default"/>
-          <w:lang w:val="en-US"/>
-        </w:rPr>
-        <w:t>-TenNV</w:t>
-      </w:r>
-    </w:p>
-    <w:p>
-      <w:pPr>
-        <w:rPr>
-          <w:rFonts w:hint="default"/>
-          <w:lang w:val="en-US"/>
-        </w:rPr>
-      </w:pPr>
-      <w:r>
-        <w:rPr>
-          <w:rFonts w:hint="default"/>
-          <w:lang w:val="en-US"/>
-        </w:rPr>
-        <w:t>-TenThanNhan</w:t>
-      </w:r>
-    </w:p>
-    <w:p>
-      <w:pPr>
-        <w:rPr>
-          <w:rFonts w:hint="default"/>
-          <w:lang w:val="en-US"/>
-        </w:rPr>
-      </w:pPr>
-      <w:r>
-        <w:rPr>
-          <w:rFonts w:hint="default"/>
-          <w:lang w:val="en-US"/>
-        </w:rPr>
-        <w:t>-QuanHe</w:t>
-      </w:r>
-    </w:p>
-    <w:p>
-      <w:pPr>
-        <w:rPr>
-          <w:rFonts w:hint="default"/>
-          <w:lang w:val="en-US"/>
-        </w:rPr>
-      </w:pPr>
-      <w:r>
-        <w:rPr>
-          <w:rFonts w:hint="default"/>
-          <w:lang w:val="en-US"/>
-        </w:rPr>
-        <w:t>Khóa chính(TenThanNhan,MaNV)</w:t>
+        <w:t xml:space="preserve">-HeSoLuong </w:t>
       </w:r>
       <w:bookmarkStart w:id="0" w:name="_GoBack"/>
       <w:bookmarkEnd w:id="0"/>
+    </w:p>
+    <w:p>
+      <w:pPr>
+        <w:rPr>
+          <w:rFonts w:hint="default"/>
+          <w:lang w:val="en-US"/>
+        </w:rPr>
+      </w:pPr>
+      <w:r>
+        <w:rPr>
+          <w:rFonts w:hint="default"/>
+          <w:lang w:val="en-US"/>
+        </w:rPr>
+        <w:t>-Luong</w:t>
+      </w:r>
+    </w:p>
+    <w:p>
+      <w:pPr>
+        <w:rPr>
+          <w:rFonts w:hint="default"/>
+          <w:lang w:val="en-US"/>
+        </w:rPr>
+      </w:pPr>
+    </w:p>
+    <w:p>
+      <w:pPr>
+        <w:rPr>
+          <w:rFonts w:hint="default"/>
+          <w:lang w:val="en-US"/>
+        </w:rPr>
+      </w:pPr>
+      <w:r>
+        <w:rPr>
+          <w:rFonts w:hint="default"/>
+          <w:lang w:val="en-US"/>
+        </w:rPr>
+        <w:t>Thân Nhân</w:t>
+      </w:r>
+    </w:p>
+    <w:p>
+      <w:pPr>
+        <w:rPr>
+          <w:rFonts w:hint="default"/>
+          <w:lang w:val="en-US"/>
+        </w:rPr>
+      </w:pPr>
+      <w:r>
+        <w:rPr>
+          <w:rFonts w:hint="default"/>
+          <w:lang w:val="en-US"/>
+        </w:rPr>
+        <w:t>-MaNV</w:t>
+      </w:r>
+    </w:p>
+    <w:p>
+      <w:pPr>
+        <w:rPr>
+          <w:rFonts w:hint="default"/>
+          <w:lang w:val="en-US"/>
+        </w:rPr>
+      </w:pPr>
+      <w:r>
+        <w:rPr>
+          <w:rFonts w:hint="default"/>
+          <w:lang w:val="en-US"/>
+        </w:rPr>
+        <w:t>-TenNV</w:t>
+      </w:r>
+    </w:p>
+    <w:p>
+      <w:pPr>
+        <w:rPr>
+          <w:rFonts w:hint="default"/>
+          <w:lang w:val="en-US"/>
+        </w:rPr>
+      </w:pPr>
+      <w:r>
+        <w:rPr>
+          <w:rFonts w:hint="default"/>
+          <w:lang w:val="en-US"/>
+        </w:rPr>
+        <w:t>-TenThanNhan</w:t>
+      </w:r>
+    </w:p>
+    <w:p>
+      <w:pPr>
+        <w:rPr>
+          <w:rFonts w:hint="default"/>
+          <w:lang w:val="en-US"/>
+        </w:rPr>
+      </w:pPr>
+      <w:r>
+        <w:rPr>
+          <w:rFonts w:hint="default"/>
+          <w:lang w:val="en-US"/>
+        </w:rPr>
+        <w:t>-QuanHe</w:t>
+      </w:r>
+    </w:p>
+    <w:p>
+      <w:pPr>
+        <w:rPr>
+          <w:rFonts w:hint="default"/>
+          <w:lang w:val="en-US"/>
+        </w:rPr>
+      </w:pPr>
+      <w:r>
+        <w:rPr>
+          <w:rFonts w:hint="default"/>
+          <w:lang w:val="en-US"/>
+        </w:rPr>
+        <w:t>Khóa chính(TenThanNhan,MaNV)</w:t>
+      </w:r>
     </w:p>
     <w:p>
       <w:pPr>

</xml_diff>

<commit_message>
complete frm congviec, frm duan
</commit_message>
<xml_diff>
--- a/Class&Table.docx
+++ b/Class&Table.docx
@@ -9,6 +9,8 @@
           <w:lang w:val="en-US"/>
         </w:rPr>
       </w:pPr>
+      <w:bookmarkStart w:id="0" w:name="_GoBack"/>
+      <w:bookmarkEnd w:id="0"/>
       <w:r>
         <w:rPr>
           <w:rFonts w:hint="default"/>
@@ -44,7 +46,7 @@
           <w:rFonts w:hint="default"/>
           <w:lang w:val="en-US"/>
         </w:rPr>
-        <w:t>-Ten</w:t>
+        <w:t>-Ten(Khóa chính)</w:t>
       </w:r>
     </w:p>
     <w:p>
@@ -300,6 +302,302 @@
           <w:rFonts w:hint="default"/>
           <w:lang w:val="en-US"/>
         </w:rPr>
+        <w:t>-fromDate</w:t>
+      </w:r>
+    </w:p>
+    <w:p>
+      <w:pPr>
+        <w:rPr>
+          <w:rFonts w:hint="default"/>
+          <w:lang w:val="en-US"/>
+        </w:rPr>
+      </w:pPr>
+      <w:r>
+        <w:rPr>
+          <w:rFonts w:hint="default"/>
+          <w:lang w:val="en-US"/>
+        </w:rPr>
+        <w:t>-toDate</w:t>
+      </w:r>
+    </w:p>
+    <w:p>
+      <w:pPr>
+        <w:rPr>
+          <w:rFonts w:hint="default"/>
+          <w:lang w:val="en-US"/>
+        </w:rPr>
+      </w:pPr>
+      <w:r>
+        <w:rPr>
+          <w:rFonts w:hint="default"/>
+          <w:lang w:val="en-US"/>
+        </w:rPr>
+        <w:t>Khóa chính(MaDA)</w:t>
+      </w:r>
+    </w:p>
+    <w:p>
+      <w:pPr>
+        <w:rPr>
+          <w:rFonts w:hint="default"/>
+          <w:lang w:val="en-US"/>
+        </w:rPr>
+      </w:pPr>
+    </w:p>
+    <w:p>
+      <w:pPr>
+        <w:rPr>
+          <w:rFonts w:hint="default"/>
+          <w:lang w:val="en-US"/>
+        </w:rPr>
+      </w:pPr>
+    </w:p>
+    <w:p>
+      <w:pPr>
+        <w:rPr>
+          <w:rFonts w:hint="default"/>
+          <w:lang w:val="en-US"/>
+        </w:rPr>
+      </w:pPr>
+    </w:p>
+    <w:p>
+      <w:pPr>
+        <w:rPr>
+          <w:rFonts w:hint="default"/>
+          <w:lang w:val="en-US"/>
+        </w:rPr>
+      </w:pPr>
+      <w:r>
+        <w:rPr>
+          <w:rFonts w:hint="default"/>
+          <w:lang w:val="en-US"/>
+        </w:rPr>
+        <w:t>CongViec</w:t>
+      </w:r>
+    </w:p>
+    <w:p>
+      <w:pPr>
+        <w:rPr>
+          <w:rFonts w:hint="default"/>
+          <w:lang w:val="en-US"/>
+        </w:rPr>
+      </w:pPr>
+      <w:r>
+        <w:rPr>
+          <w:rFonts w:hint="default"/>
+          <w:lang w:val="en-US"/>
+        </w:rPr>
+        <w:t>-MaDA</w:t>
+      </w:r>
+    </w:p>
+    <w:p>
+      <w:pPr>
+        <w:rPr>
+          <w:rFonts w:hint="default"/>
+          <w:lang w:val="en-US"/>
+        </w:rPr>
+      </w:pPr>
+      <w:r>
+        <w:rPr>
+          <w:rFonts w:hint="default"/>
+          <w:lang w:val="en-US"/>
+        </w:rPr>
+        <w:t>-MaCV</w:t>
+      </w:r>
+    </w:p>
+    <w:p>
+      <w:pPr>
+        <w:rPr>
+          <w:rFonts w:hint="default"/>
+          <w:lang w:val="en-US"/>
+        </w:rPr>
+      </w:pPr>
+      <w:r>
+        <w:rPr>
+          <w:rFonts w:hint="default"/>
+          <w:lang w:val="en-US"/>
+        </w:rPr>
+        <w:t>-TenCV</w:t>
+      </w:r>
+    </w:p>
+    <w:p>
+      <w:pPr>
+        <w:rPr>
+          <w:rFonts w:hint="default"/>
+          <w:lang w:val="en-US"/>
+        </w:rPr>
+      </w:pPr>
+      <w:r>
+        <w:rPr>
+          <w:rFonts w:hint="default"/>
+          <w:lang w:val="en-US"/>
+        </w:rPr>
+        <w:t>-NoiDung</w:t>
+      </w:r>
+    </w:p>
+    <w:p>
+      <w:pPr>
+        <w:rPr>
+          <w:rFonts w:hint="default"/>
+          <w:lang w:val="en-US"/>
+        </w:rPr>
+      </w:pPr>
+    </w:p>
+    <w:p>
+      <w:pPr>
+        <w:rPr>
+          <w:rFonts w:hint="default"/>
+          <w:lang w:val="en-US"/>
+        </w:rPr>
+      </w:pPr>
+    </w:p>
+    <w:p>
+      <w:pPr>
+        <w:rPr>
+          <w:rFonts w:hint="default"/>
+          <w:lang w:val="en-US"/>
+        </w:rPr>
+      </w:pPr>
+      <w:r>
+        <w:rPr>
+          <w:rFonts w:hint="default"/>
+          <w:lang w:val="en-US"/>
+        </w:rPr>
+        <w:t>Phân Công</w:t>
+      </w:r>
+    </w:p>
+    <w:p>
+      <w:pPr>
+        <w:rPr>
+          <w:rFonts w:hint="default"/>
+          <w:lang w:val="en-US"/>
+        </w:rPr>
+      </w:pPr>
+      <w:r>
+        <w:rPr>
+          <w:rFonts w:hint="default"/>
+          <w:lang w:val="en-US"/>
+        </w:rPr>
+        <w:t xml:space="preserve">-MaNV </w:t>
+      </w:r>
+    </w:p>
+    <w:p>
+      <w:pPr>
+        <w:rPr>
+          <w:rFonts w:hint="default"/>
+          <w:lang w:val="en-US"/>
+        </w:rPr>
+      </w:pPr>
+      <w:r>
+        <w:rPr>
+          <w:rFonts w:hint="default"/>
+          <w:lang w:val="en-US"/>
+        </w:rPr>
+        <w:t>-MaDA</w:t>
+      </w:r>
+    </w:p>
+    <w:p>
+      <w:pPr>
+        <w:rPr>
+          <w:rFonts w:hint="default"/>
+          <w:lang w:val="en-US"/>
+        </w:rPr>
+      </w:pPr>
+      <w:r>
+        <w:rPr>
+          <w:rFonts w:hint="default"/>
+          <w:lang w:val="en-US"/>
+        </w:rPr>
+        <w:t>-MaCV</w:t>
+      </w:r>
+    </w:p>
+    <w:p>
+      <w:pPr>
+        <w:rPr>
+          <w:rFonts w:hint="default"/>
+          <w:lang w:val="en-US"/>
+        </w:rPr>
+      </w:pPr>
+    </w:p>
+    <w:p>
+      <w:pPr>
+        <w:rPr>
+          <w:rFonts w:hint="default"/>
+          <w:lang w:val="en-US"/>
+        </w:rPr>
+      </w:pPr>
+    </w:p>
+    <w:p>
+      <w:pPr>
+        <w:rPr>
+          <w:rFonts w:hint="default"/>
+          <w:lang w:val="en-US"/>
+        </w:rPr>
+      </w:pPr>
+      <w:r>
+        <w:rPr>
+          <w:rFonts w:hint="default"/>
+          <w:lang w:val="en-US"/>
+        </w:rPr>
+        <w:t>TienDo</w:t>
+      </w:r>
+    </w:p>
+    <w:p>
+      <w:pPr>
+        <w:rPr>
+          <w:rFonts w:hint="default"/>
+          <w:lang w:val="en-US"/>
+        </w:rPr>
+      </w:pPr>
+      <w:r>
+        <w:rPr>
+          <w:rFonts w:hint="default"/>
+          <w:lang w:val="en-US"/>
+        </w:rPr>
+        <w:t xml:space="preserve">-MaNV </w:t>
+      </w:r>
+    </w:p>
+    <w:p>
+      <w:pPr>
+        <w:rPr>
+          <w:rFonts w:hint="default"/>
+          <w:lang w:val="en-US"/>
+        </w:rPr>
+      </w:pPr>
+      <w:r>
+        <w:rPr>
+          <w:rFonts w:hint="default"/>
+          <w:lang w:val="en-US"/>
+        </w:rPr>
+        <w:t>-MaDA</w:t>
+      </w:r>
+    </w:p>
+    <w:p>
+      <w:pPr>
+        <w:rPr>
+          <w:rFonts w:hint="default"/>
+          <w:lang w:val="en-US"/>
+        </w:rPr>
+      </w:pPr>
+      <w:r>
+        <w:rPr>
+          <w:rFonts w:hint="default"/>
+          <w:lang w:val="en-US"/>
+        </w:rPr>
+        <w:t>-MaCV</w:t>
+      </w:r>
+    </w:p>
+    <w:p>
+      <w:pPr>
+        <w:rPr>
+          <w:rFonts w:hint="default"/>
+          <w:lang w:val="en-US"/>
+        </w:rPr>
+      </w:pPr>
+      <w:r>
+        <w:rPr>
+          <w:rFonts w:hint="default"/>
+          <w:lang w:val="en-US"/>
+        </w:rPr>
         <w:t>-TienDo</w:t>
       </w:r>
     </w:p>
@@ -310,225 +608,6 @@
           <w:lang w:val="en-US"/>
         </w:rPr>
       </w:pPr>
-      <w:r>
-        <w:rPr>
-          <w:rFonts w:hint="default"/>
-          <w:lang w:val="en-US"/>
-        </w:rPr>
-        <w:t>-CongViec</w:t>
-      </w:r>
-    </w:p>
-    <w:p>
-      <w:pPr>
-        <w:rPr>
-          <w:rFonts w:hint="default"/>
-          <w:lang w:val="en-US"/>
-        </w:rPr>
-      </w:pPr>
-      <w:r>
-        <w:rPr>
-          <w:rFonts w:hint="default"/>
-          <w:lang w:val="en-US"/>
-        </w:rPr>
-        <w:t>Khóa chính(MaDA,TenDA)</w:t>
-      </w:r>
-    </w:p>
-    <w:p>
-      <w:pPr>
-        <w:rPr>
-          <w:rFonts w:hint="default"/>
-          <w:lang w:val="en-US"/>
-        </w:rPr>
-      </w:pPr>
-    </w:p>
-    <w:p>
-      <w:pPr>
-        <w:rPr>
-          <w:rFonts w:hint="default"/>
-          <w:lang w:val="en-US"/>
-        </w:rPr>
-      </w:pPr>
-      <w:r>
-        <w:rPr>
-          <w:rFonts w:hint="default"/>
-          <w:lang w:val="en-US"/>
-        </w:rPr>
-        <w:t>Phân Công</w:t>
-      </w:r>
-    </w:p>
-    <w:p>
-      <w:pPr>
-        <w:rPr>
-          <w:rFonts w:hint="default"/>
-          <w:lang w:val="en-US"/>
-        </w:rPr>
-      </w:pPr>
-      <w:r>
-        <w:rPr>
-          <w:rFonts w:hint="default"/>
-          <w:lang w:val="en-US"/>
-        </w:rPr>
-        <w:t xml:space="preserve">-MaNV </w:t>
-      </w:r>
-    </w:p>
-    <w:p>
-      <w:pPr>
-        <w:rPr>
-          <w:rFonts w:hint="default"/>
-          <w:lang w:val="en-US"/>
-        </w:rPr>
-      </w:pPr>
-      <w:r>
-        <w:rPr>
-          <w:rFonts w:hint="default"/>
-          <w:lang w:val="en-US"/>
-        </w:rPr>
-        <w:t xml:space="preserve">-MaDA </w:t>
-      </w:r>
-    </w:p>
-    <w:p>
-      <w:pPr>
-        <w:rPr>
-          <w:rFonts w:hint="default"/>
-          <w:lang w:val="en-US"/>
-        </w:rPr>
-      </w:pPr>
-      <w:r>
-        <w:rPr>
-          <w:rFonts w:hint="default"/>
-          <w:lang w:val="en-US"/>
-        </w:rPr>
-        <w:t>-TenNV</w:t>
-      </w:r>
-    </w:p>
-    <w:p>
-      <w:pPr>
-        <w:rPr>
-          <w:rFonts w:hint="default"/>
-          <w:lang w:val="en-US"/>
-        </w:rPr>
-      </w:pPr>
-      <w:r>
-        <w:rPr>
-          <w:rFonts w:hint="default"/>
-          <w:lang w:val="en-US"/>
-        </w:rPr>
-        <w:t>-TenDA</w:t>
-      </w:r>
-    </w:p>
-    <w:p>
-      <w:pPr>
-        <w:rPr>
-          <w:rFonts w:hint="default"/>
-          <w:lang w:val="en-US"/>
-        </w:rPr>
-      </w:pPr>
-      <w:r>
-        <w:rPr>
-          <w:rFonts w:hint="default"/>
-          <w:lang w:val="en-US"/>
-        </w:rPr>
-        <w:t>Khóa chính(MaDA,MaNV)</w:t>
-      </w:r>
-    </w:p>
-    <w:p>
-      <w:pPr>
-        <w:rPr>
-          <w:rFonts w:hint="default"/>
-          <w:lang w:val="en-US"/>
-        </w:rPr>
-      </w:pPr>
-    </w:p>
-    <w:p>
-      <w:pPr>
-        <w:rPr>
-          <w:rFonts w:hint="default"/>
-          <w:lang w:val="en-US"/>
-        </w:rPr>
-      </w:pPr>
-      <w:r>
-        <w:rPr>
-          <w:rFonts w:hint="default"/>
-          <w:lang w:val="en-US"/>
-        </w:rPr>
-        <w:t>B</w:t>
-      </w:r>
-      <w:bookmarkStart w:id="0" w:name="_GoBack"/>
-      <w:r>
-        <w:rPr>
-          <w:rFonts w:hint="default"/>
-          <w:lang w:val="en-US"/>
-        </w:rPr>
-        <w:t>ảng công</w:t>
-      </w:r>
-    </w:p>
-    <w:p>
-      <w:pPr>
-        <w:rPr>
-          <w:rFonts w:hint="default"/>
-          <w:lang w:val="en-US"/>
-        </w:rPr>
-      </w:pPr>
-      <w:r>
-        <w:rPr>
-          <w:rFonts w:hint="default"/>
-          <w:lang w:val="en-US"/>
-        </w:rPr>
-        <w:t>-MaN</w:t>
-      </w:r>
-      <w:bookmarkEnd w:id="0"/>
-      <w:r>
-        <w:rPr>
-          <w:rFonts w:hint="default"/>
-          <w:lang w:val="en-US"/>
-        </w:rPr>
-        <w:t>V (khóa chính)</w:t>
-      </w:r>
-    </w:p>
-    <w:p>
-      <w:pPr>
-        <w:rPr>
-          <w:rFonts w:hint="default"/>
-          <w:lang w:val="en-US"/>
-        </w:rPr>
-      </w:pPr>
-      <w:r>
-        <w:rPr>
-          <w:rFonts w:hint="default"/>
-          <w:lang w:val="en-US"/>
-        </w:rPr>
-        <w:t>-Ten</w:t>
-      </w:r>
-    </w:p>
-    <w:p>
-      <w:pPr>
-        <w:rPr>
-          <w:rFonts w:hint="default"/>
-          <w:lang w:val="en-US"/>
-        </w:rPr>
-      </w:pPr>
-      <w:r>
-        <w:rPr>
-          <w:rFonts w:hint="default"/>
-          <w:lang w:val="en-US"/>
-        </w:rPr>
-        <w:t>-SoNgayCong</w:t>
-      </w:r>
-    </w:p>
-    <w:p>
-      <w:pPr>
-        <w:rPr>
-          <w:rFonts w:hint="default"/>
-          <w:lang w:val="en-US"/>
-        </w:rPr>
-      </w:pPr>
-      <w:r>
-        <w:rPr>
-          <w:rFonts w:hint="default"/>
-          <w:lang w:val="en-US"/>
-        </w:rPr>
-        <w:t>-GioTangCa</w:t>
-      </w:r>
     </w:p>
     <w:p>
       <w:pPr>
@@ -580,22 +659,7 @@
           <w:rFonts w:hint="default"/>
           <w:lang w:val="en-US"/>
         </w:rPr>
-        <w:t>-Ten (khóa ngoại)</w:t>
-      </w:r>
-    </w:p>
-    <w:p>
-      <w:pPr>
-        <w:rPr>
-          <w:rFonts w:hint="default"/>
-          <w:lang w:val="en-US"/>
-        </w:rPr>
-      </w:pPr>
-      <w:r>
-        <w:rPr>
-          <w:rFonts w:hint="default"/>
-          <w:lang w:val="en-US"/>
-        </w:rPr>
-        <w:t xml:space="preserve">-HeSoLuong </w:t>
+        <w:t xml:space="preserve">-Ten (khóa ngoại) </w:t>
       </w:r>
     </w:p>
     <w:p>
@@ -620,96 +684,6 @@
           <w:lang w:val="en-US"/>
         </w:rPr>
       </w:pPr>
-    </w:p>
-    <w:p>
-      <w:pPr>
-        <w:rPr>
-          <w:rFonts w:hint="default"/>
-          <w:lang w:val="en-US"/>
-        </w:rPr>
-      </w:pPr>
-      <w:r>
-        <w:rPr>
-          <w:rFonts w:hint="default"/>
-          <w:lang w:val="en-US"/>
-        </w:rPr>
-        <w:t>Thân Nhân</w:t>
-      </w:r>
-    </w:p>
-    <w:p>
-      <w:pPr>
-        <w:rPr>
-          <w:rFonts w:hint="default"/>
-          <w:lang w:val="en-US"/>
-        </w:rPr>
-      </w:pPr>
-      <w:r>
-        <w:rPr>
-          <w:rFonts w:hint="default"/>
-          <w:lang w:val="en-US"/>
-        </w:rPr>
-        <w:t>-MaNV</w:t>
-      </w:r>
-    </w:p>
-    <w:p>
-      <w:pPr>
-        <w:rPr>
-          <w:rFonts w:hint="default"/>
-          <w:lang w:val="en-US"/>
-        </w:rPr>
-      </w:pPr>
-      <w:r>
-        <w:rPr>
-          <w:rFonts w:hint="default"/>
-          <w:lang w:val="en-US"/>
-        </w:rPr>
-        <w:t>-TenNV</w:t>
-      </w:r>
-    </w:p>
-    <w:p>
-      <w:pPr>
-        <w:rPr>
-          <w:rFonts w:hint="default"/>
-          <w:lang w:val="en-US"/>
-        </w:rPr>
-      </w:pPr>
-      <w:r>
-        <w:rPr>
-          <w:rFonts w:hint="default"/>
-          <w:lang w:val="en-US"/>
-        </w:rPr>
-        <w:t>-TenThanNhan</w:t>
-      </w:r>
-    </w:p>
-    <w:p>
-      <w:pPr>
-        <w:rPr>
-          <w:rFonts w:hint="default"/>
-          <w:lang w:val="en-US"/>
-        </w:rPr>
-      </w:pPr>
-      <w:r>
-        <w:rPr>
-          <w:rFonts w:hint="default"/>
-          <w:lang w:val="en-US"/>
-        </w:rPr>
-        <w:t>-QuanHe</w:t>
-      </w:r>
-    </w:p>
-    <w:p>
-      <w:pPr>
-        <w:rPr>
-          <w:rFonts w:hint="default"/>
-          <w:lang w:val="en-US"/>
-        </w:rPr>
-      </w:pPr>
-      <w:r>
-        <w:rPr>
-          <w:rFonts w:hint="default"/>
-          <w:lang w:val="en-US"/>
-        </w:rPr>
-        <w:t>Khóa chính(TenThanNhan,MaNV)</w:t>
-      </w:r>
     </w:p>
     <w:p>
       <w:pPr>

</xml_diff>